<commit_message>
Final push with report in pdf
</commit_message>
<xml_diff>
--- a/ALU_Report.docx
+++ b/ALU_Report.docx
@@ -202,25 +202,104 @@
     </w:p>
     <w:p>
       <w:pPr>
-        <w:sectPr>
-          <w:footerReference w:type="default" r:id="rId8"/>
-          <w:footerReference w:type="first" r:id="rId9"/>
-          <w:pgSz w:w="12240" w:h="15840"/>
-          <w:pgMar w:top="1440" w:right="1440" w:bottom="1440" w:left="1440" w:header="720" w:footer="720" w:gutter="0"/>
-          <w:pgNumType w:fmt="lowerRoman"/>
-          <w:cols w:space="720"/>
-          <w:docGrid w:linePitch="360"/>
-        </w:sectPr>
+        <w:rPr>
+          <w:sz w:val="36"/>
+          <w:szCs w:val="36"/>
+        </w:rPr>
+      </w:pPr>
+    </w:p>
+    <w:p>
+      <w:pPr>
+        <w:rPr>
+          <w:sz w:val="36"/>
+          <w:szCs w:val="36"/>
+        </w:rPr>
+      </w:pPr>
+    </w:p>
+    <w:p>
+      <w:pPr>
+        <w:rPr>
+          <w:sz w:val="36"/>
+          <w:szCs w:val="36"/>
+        </w:rPr>
+      </w:pPr>
+    </w:p>
+    <w:p>
+      <w:pPr>
+        <w:rPr>
+          <w:sz w:val="36"/>
+          <w:szCs w:val="36"/>
+        </w:rPr>
+      </w:pPr>
+    </w:p>
+    <w:p>
+      <w:pPr>
+        <w:rPr>
+          <w:sz w:val="36"/>
+          <w:szCs w:val="36"/>
+        </w:rPr>
+      </w:pPr>
+    </w:p>
+    <w:p>
+      <w:pPr>
+        <w:rPr>
+          <w:sz w:val="36"/>
+          <w:szCs w:val="36"/>
+        </w:rPr>
+      </w:pPr>
+    </w:p>
+    <w:p>
+      <w:pPr>
+        <w:rPr>
+          <w:sz w:val="36"/>
+          <w:szCs w:val="36"/>
+        </w:rPr>
+      </w:pPr>
+    </w:p>
+    <w:p>
+      <w:pPr>
+        <w:rPr>
+          <w:sz w:val="36"/>
+          <w:szCs w:val="36"/>
+        </w:rPr>
+      </w:pPr>
+    </w:p>
+    <w:p>
+      <w:pPr>
+        <w:rPr>
+          <w:sz w:val="36"/>
+          <w:szCs w:val="36"/>
+        </w:rPr>
       </w:pPr>
       <w:r>
         <w:rPr>
           <w:noProof/>
         </w:rPr>
         <w:drawing>
-          <wp:inline distT="0" distB="0" distL="0" distR="0" wp14:anchorId="00D37F85" wp14:editId="4CCFB309">
-            <wp:extent cx="191135" cy="191135"/>
-            <wp:effectExtent l="0" t="0" r="0" b="0"/>
-            <wp:docPr id="1" name="Picture 1" descr="copyright_symbol.png"/>
+          <wp:anchor distT="0" distB="0" distL="114300" distR="114300" simplePos="0" relativeHeight="251663360" behindDoc="1" locked="0" layoutInCell="1" allowOverlap="1" wp14:anchorId="31DD2A7A" wp14:editId="1E644C5D">
+            <wp:simplePos x="0" y="0"/>
+            <wp:positionH relativeFrom="column">
+              <wp:posOffset>-189865</wp:posOffset>
+            </wp:positionH>
+            <wp:positionV relativeFrom="paragraph">
+              <wp:posOffset>252920</wp:posOffset>
+            </wp:positionV>
+            <wp:extent cx="189865" cy="189865"/>
+            <wp:effectExtent l="0" t="0" r="635" b="635"/>
+            <wp:wrapTight wrapText="bothSides">
+              <wp:wrapPolygon edited="0">
+                <wp:start x="2167" y="0"/>
+                <wp:lineTo x="0" y="6502"/>
+                <wp:lineTo x="0" y="15171"/>
+                <wp:lineTo x="2167" y="19505"/>
+                <wp:lineTo x="17338" y="19505"/>
+                <wp:lineTo x="19505" y="15171"/>
+                <wp:lineTo x="19505" y="6502"/>
+                <wp:lineTo x="17338" y="0"/>
+                <wp:lineTo x="2167" y="0"/>
+              </wp:wrapPolygon>
+            </wp:wrapTight>
+            <wp:docPr id="5" name="Picture 5" descr="copyright_symbol.png"/>
             <wp:cNvGraphicFramePr>
               <a:graphicFrameLocks xmlns:a="http://schemas.openxmlformats.org/drawingml/2006/main" noChangeAspect="1"/>
             </wp:cNvGraphicFramePr>
@@ -228,13 +307,13 @@
               <a:graphicData uri="http://schemas.openxmlformats.org/drawingml/2006/picture">
                 <pic:pic xmlns:pic="http://schemas.openxmlformats.org/drawingml/2006/picture">
                   <pic:nvPicPr>
-                    <pic:cNvPr id="0" name="docs-internal-guid-da219b20-d123-42ed-bf30-0c1308d891bf" descr="copyright_symbol.png"/>
+                    <pic:cNvPr id="0" name="Picture 1" descr="copyright_symbol.png"/>
                     <pic:cNvPicPr>
                       <a:picLocks noChangeAspect="1" noChangeArrowheads="1"/>
                     </pic:cNvPicPr>
                   </pic:nvPicPr>
                   <pic:blipFill>
-                    <a:blip r:embed="rId10" cstate="print">
+                    <a:blip r:embed="rId8" cstate="print">
                       <a:extLst>
                         <a:ext uri="{28A0092B-C50C-407E-A947-70E740481C1C}">
                           <a14:useLocalDpi xmlns:a14="http://schemas.microsoft.com/office/drawing/2010/main" val="0"/>
@@ -249,7 +328,7 @@
                   <pic:spPr bwMode="auto">
                     <a:xfrm>
                       <a:off x="0" y="0"/>
-                      <a:ext cx="191135" cy="191135"/>
+                      <a:ext cx="189865" cy="189865"/>
                     </a:xfrm>
                     <a:prstGeom prst="rect">
                       <a:avLst/>
@@ -262,16 +341,22 @@
                 </pic:pic>
               </a:graphicData>
             </a:graphic>
-          </wp:inline>
+          </wp:anchor>
         </w:drawing>
       </w:r>
-      <w:r>
-        <w:rPr>
-          <w:sz w:val="36"/>
-          <w:szCs w:val="36"/>
-        </w:rPr>
-        <w:t xml:space="preserve"> </w:t>
-      </w:r>
+    </w:p>
+    <w:p>
+      <w:pPr>
+        <w:sectPr>
+          <w:footerReference w:type="default" r:id="rId9"/>
+          <w:footerReference w:type="first" r:id="rId10"/>
+          <w:pgSz w:w="12240" w:h="15840"/>
+          <w:pgMar w:top="1440" w:right="1440" w:bottom="1440" w:left="1440" w:header="720" w:footer="720" w:gutter="0"/>
+          <w:pgNumType w:fmt="lowerRoman"/>
+          <w:cols w:space="720"/>
+          <w:docGrid w:linePitch="360"/>
+        </w:sectPr>
+      </w:pPr>
       <w:r>
         <w:t>L. Fasani, K. Triplett, D. Douglas</w:t>
       </w:r>
@@ -299,11 +384,13 @@
         <w:t>May 1): This is the start of our initial program structure. This version had an erroneous concept of ADDI.</w:t>
       </w:r>
     </w:p>
+    <w:p/>
     <w:p>
       <w:r>
         <w:t>(May 2): This version corrected the ADDI and implemented all test cases given in the ALU Simulator text file.</w:t>
       </w:r>
     </w:p>
+    <w:p/>
     <w:p>
       <w:pPr>
         <w:sectPr>
@@ -315,6 +402,8 @@
           <w:docGrid w:linePitch="360"/>
         </w:sectPr>
       </w:pPr>
+      <w:bookmarkStart w:id="1" w:name="_GoBack"/>
+      <w:bookmarkEnd w:id="1"/>
       <w:r>
         <w:t>(May 3): This version has the complete ALU code written and tested.</w:t>
       </w:r>
@@ -780,8 +869,6 @@
               </w:rPr>
               <w:t>15</w:t>
             </w:r>
-            <w:bookmarkStart w:id="1" w:name="_GoBack"/>
-            <w:bookmarkEnd w:id="1"/>
           </w:hyperlink>
         </w:p>
         <w:p>
@@ -1162,7 +1249,7 @@
                               <w:rPr>
                                 <w:noProof/>
                               </w:rPr>
-                              <w:t>1</w:t>
+                              <w:t>2</w:t>
                             </w:r>
                             <w:r>
                               <w:rPr>
@@ -1219,7 +1306,7 @@
                         <w:rPr>
                           <w:noProof/>
                         </w:rPr>
-                        <w:t>1</w:t>
+                        <w:t>2</w:t>
                       </w:r>
                       <w:r>
                         <w:rPr>
@@ -10392,6 +10479,32 @@
 
 <file path=word/numbering.xml><?xml version="1.0" encoding="utf-8"?>
 <w:numbering xmlns:wpc="http://schemas.microsoft.com/office/word/2010/wordprocessingCanvas" xmlns:cx="http://schemas.microsoft.com/office/drawing/2014/chartex" xmlns:cx1="http://schemas.microsoft.com/office/drawing/2015/9/8/chartex" xmlns:cx2="http://schemas.microsoft.com/office/drawing/2015/10/21/chartex" xmlns:cx3="http://schemas.microsoft.com/office/drawing/2016/5/9/chartex" xmlns:cx4="http://schemas.microsoft.com/office/drawing/2016/5/10/chartex" xmlns:cx5="http://schemas.microsoft.com/office/drawing/2016/5/11/chartex" xmlns:cx6="http://schemas.microsoft.com/office/drawing/2016/5/12/chartex" xmlns:cx7="http://schemas.microsoft.com/office/drawing/2016/5/13/chartex" xmlns:cx8="http://schemas.microsoft.com/office/drawing/2016/5/14/chartex" xmlns:mc="http://schemas.openxmlformats.org/markup-compatibility/2006" xmlns:o="urn:schemas-microsoft-com:office:office" xmlns:r="http://schemas.openxmlformats.org/officeDocument/2006/relationships" xmlns:m="http://schemas.openxmlformats.org/officeDocument/2006/math" xmlns:v="urn:schemas-microsoft-com:vml" xmlns:wp14="http://schemas.microsoft.com/office/word/2010/wordprocessingDrawing" xmlns:wp="http://schemas.openxmlformats.org/drawingml/2006/wordprocessingDrawing" xmlns:w10="urn:schemas-microsoft-com:office:word" xmlns:w="http://schemas.openxmlformats.org/wordprocessingml/2006/main" xmlns:w14="http://schemas.microsoft.com/office/word/2010/wordml" xmlns:w15="http://schemas.microsoft.com/office/word/2012/wordml" xmlns:w16se="http://schemas.microsoft.com/office/word/2015/wordml/symex" xmlns:wpg="http://schemas.microsoft.com/office/word/2010/wordprocessingGroup" xmlns:wpi="http://schemas.microsoft.com/office/word/2010/wordprocessingInk" xmlns:wne="http://schemas.microsoft.com/office/word/2006/wordml" xmlns:wps="http://schemas.microsoft.com/office/word/2010/wordprocessingShape" mc:Ignorable="w14 w15 w16se wp14">
+  <w:numPicBullet w:numPicBulletId="0">
+    <w:pict>
+      <v:shapetype id="_x0000_t75" coordsize="21600,21600" o:spt="75" o:preferrelative="t" path="m@4@5l@4@11@9@11@9@5xe" filled="f" stroked="f">
+        <v:stroke joinstyle="miter"/>
+        <v:formulas>
+          <v:f eqn="if lineDrawn pixelLineWidth 0"/>
+          <v:f eqn="sum @0 1 0"/>
+          <v:f eqn="sum 0 0 @1"/>
+          <v:f eqn="prod @2 1 2"/>
+          <v:f eqn="prod @3 21600 pixelWidth"/>
+          <v:f eqn="prod @3 21600 pixelHeight"/>
+          <v:f eqn="sum @0 0 1"/>
+          <v:f eqn="prod @6 1 2"/>
+          <v:f eqn="prod @7 21600 pixelWidth"/>
+          <v:f eqn="sum @8 21600 0"/>
+          <v:f eqn="prod @7 21600 pixelHeight"/>
+          <v:f eqn="sum @10 21600 0"/>
+        </v:formulas>
+        <v:path o:extrusionok="f" gradientshapeok="t" o:connecttype="rect"/>
+        <o:lock v:ext="edit" aspectratio="t"/>
+      </v:shapetype>
+      <v:shape id="_x0000_i1030" type="#_x0000_t75" alt="copyright_symbol.png" style="width:14.95pt;height:14.95pt;visibility:visible;mso-wrap-style:square" o:bullet="t">
+        <v:imagedata r:id="rId1" o:title="copyright_symbol"/>
+      </v:shape>
+    </w:pict>
+  </w:numPicBullet>
   <w:abstractNum w:abstractNumId="0" w15:restartNumberingAfterBreak="0">
     <w:nsid w:val="31C878CE"/>
     <w:multiLevelType w:val="hybridMultilevel"/>
@@ -11602,7 +11715,7 @@
 </file>
 
 <file path=customXml/itemProps1.xml><?xml version="1.0" encoding="utf-8"?>
-<ds:datastoreItem xmlns:ds="http://schemas.openxmlformats.org/officeDocument/2006/customXml" ds:itemID="{ECEA61B5-E032-4232-A561-A5F7893719CD}">
+<ds:datastoreItem xmlns:ds="http://schemas.openxmlformats.org/officeDocument/2006/customXml" ds:itemID="{B6C990D9-AE8A-4ECF-8EAC-155FE84C340E}">
   <ds:schemaRefs>
     <ds:schemaRef ds:uri="http://schemas.openxmlformats.org/officeDocument/2006/bibliography"/>
   </ds:schemaRefs>

</xml_diff>